<commit_message>
Proyecto 1 - Presupuesto
</commit_message>
<xml_diff>
--- a/Practica 1/Manual_201520498.docx
+++ b/Practica 1/Manual_201520498.docx
@@ -896,6 +896,7 @@
       </w:r>
       <w:r>
         <w:rPr>
+          <w:noProof/>
           <w:lang w:val="es-GT"/>
         </w:rPr>
         <w:drawing>
@@ -979,6 +980,7 @@
       </w:pPr>
       <w:r>
         <w:rPr>
+          <w:noProof/>
           <w:lang w:val="es-GT"/>
         </w:rPr>
         <w:drawing>
@@ -1027,6 +1029,7 @@
       </w:pPr>
       <w:r>
         <w:rPr>
+          <w:noProof/>
           <w:lang w:val="es-GT"/>
         </w:rPr>
         <w:drawing>
@@ -1104,6 +1107,7 @@
       <w:r>
         <w:rPr>
           <w:rFonts w:asciiTheme="minorHAnsi" w:eastAsiaTheme="minorHAnsi" w:hAnsiTheme="minorHAnsi" w:cstheme="minorBidi"/>
+          <w:noProof/>
           <w:color w:val="auto"/>
           <w:sz w:val="22"/>
           <w:szCs w:val="22"/>
@@ -1192,6 +1196,7 @@
       </w:pPr>
       <w:r>
         <w:rPr>
+          <w:noProof/>
           <w:lang w:val="es-GT"/>
         </w:rPr>
         <w:lastRenderedPageBreak/>
@@ -1339,6 +1344,7 @@
       </w:r>
       <w:r>
         <w:rPr>
+          <w:noProof/>
           <w:lang w:val="es-GT"/>
         </w:rPr>
         <w:drawing>
@@ -1421,6 +1427,7 @@
       </w:pPr>
       <w:r>
         <w:rPr>
+          <w:noProof/>
           <w:lang w:val="es-GT"/>
         </w:rPr>
         <w:lastRenderedPageBreak/>
@@ -1483,6 +1490,7 @@
       </w:pPr>
       <w:r>
         <w:rPr>
+          <w:noProof/>
           <w:lang w:val="es-GT"/>
         </w:rPr>
         <w:lastRenderedPageBreak/>
@@ -1531,6 +1539,7 @@
       </w:pPr>
       <w:r>
         <w:rPr>
+          <w:noProof/>
           <w:lang w:val="es-GT"/>
         </w:rPr>
         <w:drawing>
@@ -1790,6 +1799,36 @@
           <w:lang w:val="es-GT"/>
         </w:rPr>
       </w:pPr>
+      <w:r>
+        <w:rPr>
+          <w:lang w:val="es-GT"/>
+        </w:rPr>
+        <w:t xml:space="preserve">Facilitar ciertos procesos. </w:t>
+      </w:r>
+      <w:r>
+        <w:rPr>
+          <w:lang w:val="es-GT"/>
+        </w:rPr>
+        <w:t xml:space="preserve"> </w:t>
+      </w:r>
+    </w:p>
+    <w:p>
+      <w:pPr>
+        <w:pStyle w:val="Prrafodelista"/>
+        <w:numPr>
+          <w:ilvl w:val="0"/>
+          <w:numId w:val="6"/>
+        </w:numPr>
+        <w:rPr>
+          <w:lang w:val="es-GT"/>
+        </w:rPr>
+      </w:pPr>
+      <w:r>
+        <w:rPr>
+          <w:lang w:val="es-GT"/>
+        </w:rPr>
+        <w:t xml:space="preserve">Realizar pruebas unitarias respecto a código de programación </w:t>
+      </w:r>
     </w:p>
     <w:sectPr>
       <w:pgSz w:w="12240" w:h="15840"/>

</xml_diff>